<commit_message>
New OLL and PLL PDFs
</commit_message>
<xml_diff>
--- a/3x3x3/pll.docx
+++ b/3x3x3/pll.docx
@@ -1081,57 +1081,7 @@
                 <w:sz w:val="20"/>
                 <w:szCs w:val="20"/>
               </w:rPr>
-              <w:t>l' U R' D2 R U' R</w:t>
-            </w:r>
-            <w:r>
-              <w:rPr>
-                <w:rFonts w:ascii="Verdana" w:eastAsia="Times New Roman" w:hAnsi="Verdana" w:cs="Arial"/>
-                <w:bCs/>
-                <w:color w:val="000000" w:themeColor="text1"/>
-                <w:sz w:val="20"/>
-                <w:szCs w:val="20"/>
-              </w:rPr>
-              <w:t xml:space="preserve">' </w:t>
-            </w:r>
-            <w:r>
-              <w:rPr>
-                <w:rFonts w:ascii="Verdana" w:eastAsia="Times New Roman" w:hAnsi="Verdana" w:cs="Arial"/>
-                <w:bCs/>
-                <w:color w:val="000000" w:themeColor="text1"/>
-                <w:sz w:val="20"/>
-                <w:szCs w:val="20"/>
-              </w:rPr>
-              <w:t>D</w:t>
-            </w:r>
-            <w:r>
-              <w:rPr>
-                <w:rFonts w:ascii="Verdana" w:eastAsia="Times New Roman" w:hAnsi="Verdana" w:cs="Arial"/>
-                <w:bCs/>
-                <w:color w:val="000000" w:themeColor="text1"/>
-                <w:sz w:val="20"/>
-                <w:szCs w:val="20"/>
-              </w:rPr>
-              <w:t>2 R2</w:t>
-            </w:r>
-            <w:r>
-              <w:rPr>
-                <w:rFonts w:ascii="Verdana" w:eastAsia="Times New Roman" w:hAnsi="Verdana" w:cs="Arial"/>
-                <w:bCs/>
-                <w:color w:val="000000" w:themeColor="text1"/>
-                <w:sz w:val="20"/>
-                <w:szCs w:val="20"/>
-              </w:rPr>
-              <w:t xml:space="preserve"> x</w:t>
-            </w:r>
-            <w:r>
-              <w:rPr>
-                <w:rFonts w:ascii="Verdana" w:eastAsia="Times New Roman" w:hAnsi="Verdana" w:cs="Arial"/>
-                <w:bCs/>
-                <w:color w:val="000000" w:themeColor="text1"/>
-                <w:sz w:val="20"/>
-                <w:szCs w:val="20"/>
-              </w:rPr>
-              <w:t>'</w:t>
+              <w:t>l' U R' D2 R U' R' D2 R2 x'</w:t>
             </w:r>
           </w:p>
           <w:p>
@@ -1285,27 +1235,7 @@
                 <w:sz w:val="20"/>
                 <w:szCs w:val="20"/>
               </w:rPr>
-              <w:t>x’ R2 U2 R D R'</w:t>
-            </w:r>
-            <w:r>
-              <w:rPr>
-                <w:rFonts w:ascii="Verdana" w:eastAsia="Times New Roman" w:hAnsi="Verdana" w:cs="Arial"/>
-                <w:bCs/>
-                <w:color w:val="000000" w:themeColor="text1"/>
-                <w:sz w:val="20"/>
-                <w:szCs w:val="20"/>
-              </w:rPr>
-              <w:t xml:space="preserve"> U2 R D</w:t>
-            </w:r>
-            <w:r>
-              <w:rPr>
-                <w:rFonts w:ascii="Verdana" w:eastAsia="Times New Roman" w:hAnsi="Verdana" w:cs="Arial"/>
-                <w:bCs/>
-                <w:color w:val="000000" w:themeColor="text1"/>
-                <w:sz w:val="20"/>
-                <w:szCs w:val="20"/>
-              </w:rPr>
-              <w:t>' R x</w:t>
+              <w:t>x’ R2 U2 R D R' U2 R D' R x</w:t>
             </w:r>
           </w:p>
           <w:p>
@@ -1857,10 +1787,10 @@
                 <w:szCs w:val="20"/>
               </w:rPr>
               <w:drawing>
-                <wp:inline distT="0" distB="0" distL="0" distR="0" wp14:anchorId="777FC5ED" wp14:editId="7BD9069C">
-                  <wp:extent cx="955040" cy="955040"/>
-                  <wp:effectExtent l="0" t="0" r="0" b="0"/>
-                  <wp:docPr id="125" name="Picture 125" descr="C:\Users\Valued Customer\Documents\GitHub\sa967st.github.io\images\pll\Ra.png"/>
+                <wp:inline distT="0" distB="0" distL="0" distR="0">
+                  <wp:extent cx="946150" cy="946150"/>
+                  <wp:effectExtent l="0" t="0" r="6350" b="6350"/>
+                  <wp:docPr id="1" name="Picture 1" descr="C:\Users\Valued Customer\Dropbox\Photos\Images for Site Download\3x3x3\PLL\web size\Ra.png"/>
                   <wp:cNvGraphicFramePr>
                     <a:graphicFrameLocks xmlns:a="http://schemas.openxmlformats.org/drawingml/2006/main" noChangeAspect="1"/>
                   </wp:cNvGraphicFramePr>
@@ -1868,7 +1798,7 @@
                     <a:graphicData uri="http://schemas.openxmlformats.org/drawingml/2006/picture">
                       <pic:pic xmlns:pic="http://schemas.openxmlformats.org/drawingml/2006/picture">
                         <pic:nvPicPr>
-                          <pic:cNvPr id="0" name="Picture 87" descr="C:\Users\Valued Customer\Documents\GitHub\sa967st.github.io\images\pll\Ra.png"/>
+                          <pic:cNvPr id="0" name="Picture 1" descr="C:\Users\Valued Customer\Dropbox\Photos\Images for Site Download\3x3x3\PLL\web size\Ra.png"/>
                           <pic:cNvPicPr>
                             <a:picLocks noChangeAspect="1" noChangeArrowheads="1"/>
                           </pic:cNvPicPr>
@@ -1889,7 +1819,7 @@
                         <pic:spPr bwMode="auto">
                           <a:xfrm>
                             <a:off x="0" y="0"/>
-                            <a:ext cx="955040" cy="955040"/>
+                            <a:ext cx="946150" cy="946150"/>
                           </a:xfrm>
                           <a:prstGeom prst="rect">
                             <a:avLst/>
@@ -1933,13 +1863,54 @@
               <w:pStyle w:val="NoSpacing"/>
               <w:jc w:val="center"/>
               <w:rPr>
-                <w:rFonts w:ascii="Verdana" w:eastAsia="Times New Roman" w:hAnsi="Verdana" w:cs="Arial"/>
-                <w:bCs/>
-                <w:color w:val="000000" w:themeColor="text1"/>
-                <w:sz w:val="20"/>
-                <w:szCs w:val="20"/>
-              </w:rPr>
-            </w:pPr>
+                <w:rFonts w:ascii="Verdana" w:hAnsi="Verdana"/>
+                <w:color w:val="000000" w:themeColor="text1"/>
+                <w:sz w:val="20"/>
+                <w:szCs w:val="20"/>
+              </w:rPr>
+            </w:pPr>
+            <w:r>
+              <w:rPr>
+                <w:rFonts w:ascii="Verdana" w:hAnsi="Verdana"/>
+                <w:color w:val="000000" w:themeColor="text1"/>
+                <w:sz w:val="20"/>
+                <w:szCs w:val="20"/>
+              </w:rPr>
+              <w:t>L U2 L' U2 L F' L' U' L U L F L2</w:t>
+            </w:r>
+          </w:p>
+          <w:p>
+            <w:pPr>
+              <w:pStyle w:val="NoSpacing"/>
+              <w:jc w:val="center"/>
+              <w:rPr>
+                <w:rFonts w:ascii="Verdana" w:eastAsia="Times New Roman" w:hAnsi="Verdana" w:cs="Arial"/>
+                <w:bCs/>
+                <w:color w:val="000000" w:themeColor="text1"/>
+                <w:sz w:val="20"/>
+                <w:szCs w:val="20"/>
+              </w:rPr>
+            </w:pPr>
+            <w:r>
+              <w:rPr>
+                <w:rFonts w:ascii="Verdana" w:eastAsia="Times New Roman" w:hAnsi="Verdana" w:cs="Arial"/>
+                <w:bCs/>
+                <w:color w:val="000000" w:themeColor="text1"/>
+                <w:sz w:val="20"/>
+                <w:szCs w:val="20"/>
+              </w:rPr>
+              <w:t>y'</w:t>
+            </w:r>
+            <w:r>
+              <w:rPr>
+                <w:rFonts w:ascii="Verdana" w:eastAsia="Times New Roman" w:hAnsi="Verdana" w:cs="Arial"/>
+                <w:bCs/>
+                <w:color w:val="000000" w:themeColor="text1"/>
+                <w:sz w:val="20"/>
+                <w:szCs w:val="20"/>
+              </w:rPr>
+              <w:t xml:space="preserve"> </w:t>
+            </w:r>
             <w:r>
               <w:rPr>
                 <w:rFonts w:ascii="Verdana" w:eastAsia="Times New Roman" w:hAnsi="Verdana" w:cs="Arial"/>
@@ -1956,34 +1927,34 @@
               <w:pStyle w:val="NoSpacing"/>
               <w:jc w:val="center"/>
               <w:rPr>
-                <w:rFonts w:ascii="Verdana" w:eastAsia="Times New Roman" w:hAnsi="Verdana" w:cs="Arial"/>
-                <w:bCs/>
-                <w:color w:val="000000" w:themeColor="text1"/>
-                <w:sz w:val="20"/>
-                <w:szCs w:val="20"/>
-              </w:rPr>
-            </w:pPr>
-            <w:r>
-              <w:rPr>
-                <w:rFonts w:ascii="Verdana" w:hAnsi="Verdana"/>
-                <w:color w:val="000000" w:themeColor="text1"/>
-                <w:sz w:val="20"/>
-                <w:szCs w:val="20"/>
-              </w:rPr>
-              <w:t>L U2 L' U2 L F' L' U' L U L F L2</w:t>
-            </w:r>
-          </w:p>
-          <w:p>
-            <w:pPr>
-              <w:pStyle w:val="NoSpacing"/>
-              <w:jc w:val="center"/>
-              <w:rPr>
                 <w:rFonts w:ascii="Verdana" w:hAnsi="Verdana" w:cs="Tahoma"/>
                 <w:color w:val="000000" w:themeColor="text1"/>
                 <w:sz w:val="20"/>
                 <w:szCs w:val="20"/>
               </w:rPr>
             </w:pPr>
+            <w:r>
+              <w:rPr>
+                <w:rFonts w:ascii="Verdana" w:eastAsia="Times New Roman" w:hAnsi="Verdana" w:cs="Arial"/>
+                <w:bCs/>
+                <w:color w:val="000000" w:themeColor="text1"/>
+                <w:sz w:val="20"/>
+                <w:szCs w:val="20"/>
+              </w:rPr>
+              <w:t>y'</w:t>
+            </w:r>
+            <w:r>
+              <w:rPr>
+                <w:rFonts w:ascii="Verdana" w:eastAsia="Times New Roman" w:hAnsi="Verdana" w:cs="Arial"/>
+                <w:bCs/>
+                <w:color w:val="000000" w:themeColor="text1"/>
+                <w:sz w:val="20"/>
+                <w:szCs w:val="20"/>
+              </w:rPr>
+              <w:t xml:space="preserve"> </w:t>
+            </w:r>
+            <w:bookmarkStart w:id="0" w:name="_GoBack"/>
+            <w:bookmarkEnd w:id="0"/>
             <w:r>
               <w:rPr>
                 <w:rFonts w:ascii="Verdana" w:hAnsi="Verdana" w:cs="Tahoma"/>
@@ -3461,25 +3432,7 @@
                 <w:sz w:val="20"/>
                 <w:szCs w:val="20"/>
               </w:rPr>
-              <w:t>x</w:t>
-            </w:r>
-            <w:r>
-              <w:rPr>
-                <w:rFonts w:ascii="Verdana" w:eastAsia="Times New Roman" w:hAnsi="Verdana" w:cs="Helvetica"/>
-                <w:color w:val="000000" w:themeColor="text1"/>
-                <w:sz w:val="20"/>
-                <w:szCs w:val="20"/>
-              </w:rPr>
-              <w:t>'</w:t>
-            </w:r>
-            <w:r>
-              <w:rPr>
-                <w:rFonts w:ascii="Verdana" w:eastAsia="Times New Roman" w:hAnsi="Verdana" w:cs="Helvetica"/>
-                <w:color w:val="000000" w:themeColor="text1"/>
-                <w:sz w:val="20"/>
-                <w:szCs w:val="20"/>
-              </w:rPr>
-              <w:t xml:space="preserve"> R</w:t>
+              <w:t>x' R</w:t>
             </w:r>
             <w:r>
               <w:rPr>
@@ -3984,18 +3937,7 @@
                 <w:szCs w:val="20"/>
                 <w:lang w:val="fr-CA"/>
               </w:rPr>
-              <w:t>R' U R2 B2 U R' B2</w:t>
-            </w:r>
-            <w:r>
-              <w:rPr>
-                <w:rFonts w:ascii="Verdana" w:eastAsia="Times New Roman" w:hAnsi="Verdana" w:cs="Arial"/>
-                <w:bCs/>
-                <w:color w:val="000000" w:themeColor="text1"/>
-                <w:sz w:val="20"/>
-                <w:szCs w:val="20"/>
-                <w:lang w:val="fr-CA"/>
-              </w:rPr>
-              <w:t xml:space="preserve"> R U' B2 R2 U' R U'</w:t>
+              <w:t>R' U R2 B2 U R' B2 R U' B2 R2 U' R U'</w:t>
             </w:r>
           </w:p>
           <w:p>
@@ -4154,7 +4096,6 @@
                 <w:szCs w:val="20"/>
               </w:rPr>
             </w:pPr>
-            <w:bookmarkStart w:id="0" w:name="_GoBack"/>
             <w:r>
               <w:rPr>
                 <w:rFonts w:ascii="Verdana" w:eastAsia="Times New Roman" w:hAnsi="Verdana" w:cs="Helvetica"/>
@@ -4174,7 +4115,6 @@
               <w:t xml:space="preserve"> F2 U' R F2 R' U F2 R2 U R'</w:t>
             </w:r>
           </w:p>
-          <w:bookmarkEnd w:id="0"/>
           <w:p>
             <w:pPr>
               <w:pStyle w:val="NoSpacing"/>
@@ -5606,7 +5546,7 @@
 </file>
 
 <file path=customXml/itemProps1.xml><?xml version="1.0" encoding="utf-8"?>
-<ds:datastoreItem xmlns:ds="http://schemas.openxmlformats.org/officeDocument/2006/customXml" ds:itemID="{C68B0D9F-9802-435A-9232-668259BE22A5}">
+<ds:datastoreItem xmlns:ds="http://schemas.openxmlformats.org/officeDocument/2006/customXml" ds:itemID="{264629D1-75E8-48A1-87F3-4C3438DABA66}">
   <ds:schemaRefs>
     <ds:schemaRef ds:uri="http://schemas.openxmlformats.org/officeDocument/2006/bibliography"/>
   </ds:schemaRefs>

</xml_diff>

<commit_message>
Fixed typos in PLL docs
</commit_message>
<xml_diff>
--- a/3x3x3/pll.docx
+++ b/3x3x3/pll.docx
@@ -1,6 +1,6 @@
 
 <file path=word/document.xml><?xml version="1.0" encoding="utf-8"?>
-<w:document xmlns:wpc="http://schemas.microsoft.com/office/word/2010/wordprocessingCanvas" xmlns:mc="http://schemas.openxmlformats.org/markup-compatibility/2006" xmlns:o="urn:schemas-microsoft-com:office:office" xmlns:r="http://schemas.openxmlformats.org/officeDocument/2006/relationships" xmlns:m="http://schemas.openxmlformats.org/officeDocument/2006/math" xmlns:v="urn:schemas-microsoft-com:vml" xmlns:wp14="http://schemas.microsoft.com/office/word/2010/wordprocessingDrawing" xmlns:wp="http://schemas.openxmlformats.org/drawingml/2006/wordprocessingDrawing" xmlns:w10="urn:schemas-microsoft-com:office:word" xmlns:w="http://schemas.openxmlformats.org/wordprocessingml/2006/main" xmlns:w14="http://schemas.microsoft.com/office/word/2010/wordml" xmlns:w15="http://schemas.microsoft.com/office/word/2012/wordml" xmlns:wpg="http://schemas.microsoft.com/office/word/2010/wordprocessingGroup" xmlns:wpi="http://schemas.microsoft.com/office/word/2010/wordprocessingInk" xmlns:wne="http://schemas.microsoft.com/office/word/2006/wordml" xmlns:wps="http://schemas.microsoft.com/office/word/2010/wordprocessingShape" mc:Ignorable="w14 w15 wp14">
+<w:document xmlns:wpc="http://schemas.microsoft.com/office/word/2010/wordprocessingCanvas" xmlns:cx="http://schemas.microsoft.com/office/drawing/2014/chartex" xmlns:cx1="http://schemas.microsoft.com/office/drawing/2015/9/8/chartex" xmlns:mc="http://schemas.openxmlformats.org/markup-compatibility/2006" xmlns:o="urn:schemas-microsoft-com:office:office" xmlns:r="http://schemas.openxmlformats.org/officeDocument/2006/relationships" xmlns:m="http://schemas.openxmlformats.org/officeDocument/2006/math" xmlns:v="urn:schemas-microsoft-com:vml" xmlns:wp14="http://schemas.microsoft.com/office/word/2010/wordprocessingDrawing" xmlns:wp="http://schemas.openxmlformats.org/drawingml/2006/wordprocessingDrawing" xmlns:w10="urn:schemas-microsoft-com:office:word" xmlns:w="http://schemas.openxmlformats.org/wordprocessingml/2006/main" xmlns:w14="http://schemas.microsoft.com/office/word/2010/wordml" xmlns:w15="http://schemas.microsoft.com/office/word/2012/wordml" xmlns:w16se="http://schemas.microsoft.com/office/word/2015/wordml/symex" xmlns:wpg="http://schemas.microsoft.com/office/word/2010/wordprocessingGroup" xmlns:wpi="http://schemas.microsoft.com/office/word/2010/wordprocessingInk" xmlns:wne="http://schemas.microsoft.com/office/word/2006/wordml" xmlns:wps="http://schemas.microsoft.com/office/word/2010/wordprocessingShape" mc:Ignorable="w14 w15 w16se wp14">
   <w:body>
     <w:p>
       <w:pPr>
@@ -565,7 +565,29 @@
                 <w:sz w:val="20"/>
                 <w:szCs w:val="20"/>
               </w:rPr>
-              <w:t>Z: Sooo Confusing</w:t>
+              <w:t xml:space="preserve">Z: </w:t>
+            </w:r>
+            <w:proofErr w:type="spellStart"/>
+            <w:r>
+              <w:rPr>
+                <w:rFonts w:ascii="Verdana" w:eastAsia="Times New Roman" w:hAnsi="Verdana" w:cs="Arial"/>
+                <w:bCs/>
+                <w:color w:val="000000" w:themeColor="text1"/>
+                <w:sz w:val="20"/>
+                <w:szCs w:val="20"/>
+              </w:rPr>
+              <w:t>Sooo</w:t>
+            </w:r>
+            <w:proofErr w:type="spellEnd"/>
+            <w:r>
+              <w:rPr>
+                <w:rFonts w:ascii="Verdana" w:eastAsia="Times New Roman" w:hAnsi="Verdana" w:cs="Arial"/>
+                <w:bCs/>
+                <w:color w:val="000000" w:themeColor="text1"/>
+                <w:sz w:val="20"/>
+                <w:szCs w:val="20"/>
+              </w:rPr>
+              <w:t xml:space="preserve"> Confusing</w:t>
             </w:r>
           </w:p>
           <w:p>
@@ -819,8 +841,20 @@
                 <w:sz w:val="20"/>
                 <w:szCs w:val="20"/>
               </w:rPr>
-              <w:t>H: Ask Tomy</w:t>
-            </w:r>
+              <w:t xml:space="preserve">H: Ask </w:t>
+            </w:r>
+            <w:proofErr w:type="spellStart"/>
+            <w:r>
+              <w:rPr>
+                <w:rFonts w:ascii="Verdana" w:eastAsia="Times New Roman" w:hAnsi="Verdana" w:cs="Arial"/>
+                <w:bCs/>
+                <w:color w:val="000000" w:themeColor="text1"/>
+                <w:sz w:val="20"/>
+                <w:szCs w:val="20"/>
+              </w:rPr>
+              <w:t>Tomy</w:t>
+            </w:r>
+            <w:proofErr w:type="spellEnd"/>
           </w:p>
           <w:p>
             <w:pPr>
@@ -1222,7 +1256,29 @@
                 <w:sz w:val="20"/>
                 <w:szCs w:val="20"/>
               </w:rPr>
-              <w:t>x’ R2 U2 R D R' U2 R D' R x</w:t>
+              <w:t xml:space="preserve">x’ R2 U2 R D R' U2 R </w:t>
+            </w:r>
+            <w:proofErr w:type="gramStart"/>
+            <w:r>
+              <w:rPr>
+                <w:rFonts w:ascii="Verdana" w:eastAsia="Times New Roman" w:hAnsi="Verdana" w:cs="Arial"/>
+                <w:bCs/>
+                <w:color w:val="000000" w:themeColor="text1"/>
+                <w:sz w:val="20"/>
+                <w:szCs w:val="20"/>
+              </w:rPr>
+              <w:t>D'</w:t>
+            </w:r>
+            <w:proofErr w:type="gramEnd"/>
+            <w:r>
+              <w:rPr>
+                <w:rFonts w:ascii="Verdana" w:eastAsia="Times New Roman" w:hAnsi="Verdana" w:cs="Arial"/>
+                <w:bCs/>
+                <w:color w:val="000000" w:themeColor="text1"/>
+                <w:sz w:val="20"/>
+                <w:szCs w:val="20"/>
+              </w:rPr>
+              <w:t xml:space="preserve"> R x</w:t>
             </w:r>
           </w:p>
           <w:p>
@@ -1349,13 +1405,10 @@
                 <w:szCs w:val="20"/>
                 <w:lang w:val="fr-CA"/>
               </w:rPr>
-              <w:t>J(a)/ L: Train</w:t>
-            </w:r>
-          </w:p>
-          <w:p>
-            <w:pPr>
-              <w:pStyle w:val="NoSpacing"/>
-              <w:jc w:val="center"/>
+              <w:t xml:space="preserve">J(a)/ </w:t>
+            </w:r>
+            <w:proofErr w:type="gramStart"/>
+            <w:r>
               <w:rPr>
                 <w:rFonts w:ascii="Verdana" w:eastAsia="Times New Roman" w:hAnsi="Verdana" w:cs="Arial"/>
                 <w:bCs/>
@@ -1364,7 +1417,9 @@
                 <w:szCs w:val="20"/>
                 <w:lang w:val="fr-CA"/>
               </w:rPr>
-            </w:pPr>
+              <w:t>L:</w:t>
+            </w:r>
+            <w:proofErr w:type="gramEnd"/>
             <w:r>
               <w:rPr>
                 <w:rFonts w:ascii="Verdana" w:eastAsia="Times New Roman" w:hAnsi="Verdana" w:cs="Arial"/>
@@ -1374,8 +1429,34 @@
                 <w:szCs w:val="20"/>
                 <w:lang w:val="fr-CA"/>
               </w:rPr>
+              <w:t xml:space="preserve"> Train</w:t>
+            </w:r>
+          </w:p>
+          <w:p>
+            <w:pPr>
+              <w:pStyle w:val="NoSpacing"/>
+              <w:jc w:val="center"/>
+              <w:rPr>
+                <w:rFonts w:ascii="Verdana" w:eastAsia="Times New Roman" w:hAnsi="Verdana" w:cs="Arial"/>
+                <w:bCs/>
+                <w:color w:val="000000" w:themeColor="text1"/>
+                <w:sz w:val="20"/>
+                <w:szCs w:val="20"/>
+                <w:lang w:val="fr-CA"/>
+              </w:rPr>
+            </w:pPr>
+            <w:r>
+              <w:rPr>
+                <w:rFonts w:ascii="Verdana" w:eastAsia="Times New Roman" w:hAnsi="Verdana" w:cs="Arial"/>
+                <w:bCs/>
+                <w:color w:val="000000" w:themeColor="text1"/>
+                <w:sz w:val="20"/>
+                <w:szCs w:val="20"/>
+                <w:lang w:val="fr-CA"/>
+              </w:rPr>
               <w:t xml:space="preserve">F2 </w:t>
             </w:r>
+            <w:proofErr w:type="gramStart"/>
             <w:r>
               <w:rPr>
                 <w:rFonts w:ascii="Verdana" w:eastAsia="Times New Roman" w:hAnsi="Verdana" w:cs="Arial"/>
@@ -1385,8 +1466,9 @@
                 <w:szCs w:val="20"/>
                 <w:lang w:val="fr-CA"/>
               </w:rPr>
-              <w:t xml:space="preserve">L' U' </w:t>
-            </w:r>
+              <w:t>L' U</w:t>
+            </w:r>
+            <w:proofErr w:type="gramEnd"/>
             <w:r>
               <w:rPr>
                 <w:rFonts w:ascii="Verdana" w:eastAsia="Times New Roman" w:hAnsi="Verdana" w:cs="Arial"/>
@@ -1396,6 +1478,17 @@
                 <w:szCs w:val="20"/>
                 <w:lang w:val="fr-CA"/>
               </w:rPr>
+              <w:t xml:space="preserve">' </w:t>
+            </w:r>
+            <w:r>
+              <w:rPr>
+                <w:rFonts w:ascii="Verdana" w:eastAsia="Times New Roman" w:hAnsi="Verdana" w:cs="Arial"/>
+                <w:bCs/>
+                <w:color w:val="000000" w:themeColor="text1"/>
+                <w:sz w:val="20"/>
+                <w:szCs w:val="20"/>
+                <w:lang w:val="fr-CA"/>
+              </w:rPr>
               <w:t>R</w:t>
             </w:r>
             <w:r>
@@ -1568,6 +1661,7 @@
                 <w:lang w:val="fr-CA"/>
               </w:rPr>
             </w:pPr>
+            <w:proofErr w:type="gramStart"/>
             <w:r>
               <w:rPr>
                 <w:rFonts w:ascii="Verdana" w:eastAsia="Times New Roman" w:hAnsi="Verdana" w:cs="Helvetica"/>
@@ -1576,7 +1670,18 @@
                 <w:szCs w:val="20"/>
                 <w:lang w:val="fr-CA"/>
               </w:rPr>
-              <w:t>y R' U L' U2 R U' R' U2 R L</w:t>
+              <w:t>y</w:t>
+            </w:r>
+            <w:proofErr w:type="gramEnd"/>
+            <w:r>
+              <w:rPr>
+                <w:rFonts w:ascii="Verdana" w:eastAsia="Times New Roman" w:hAnsi="Verdana" w:cs="Helvetica"/>
+                <w:color w:val="000000" w:themeColor="text1"/>
+                <w:sz w:val="20"/>
+                <w:szCs w:val="20"/>
+                <w:lang w:val="fr-CA"/>
+              </w:rPr>
+              <w:t xml:space="preserve"> R' U L' U2 R U' R' U2 R L</w:t>
             </w:r>
           </w:p>
           <w:p>
@@ -1711,7 +1816,31 @@
                 <w:szCs w:val="20"/>
                 <w:lang w:val="fr-CA"/>
               </w:rPr>
-              <w:t>R U2 R' U' R U2 L' U R' U' L</w:t>
+              <w:t xml:space="preserve">R U2 R' U' R U2 </w:t>
+            </w:r>
+            <w:proofErr w:type="gramStart"/>
+            <w:r>
+              <w:rPr>
+                <w:rFonts w:ascii="Verdana" w:eastAsia="Times New Roman" w:hAnsi="Verdana" w:cs="Arial"/>
+                <w:bCs/>
+                <w:color w:val="000000" w:themeColor="text1"/>
+                <w:sz w:val="20"/>
+                <w:szCs w:val="20"/>
+                <w:lang w:val="fr-CA"/>
+              </w:rPr>
+              <w:t>L' U</w:t>
+            </w:r>
+            <w:proofErr w:type="gramEnd"/>
+            <w:r>
+              <w:rPr>
+                <w:rFonts w:ascii="Verdana" w:eastAsia="Times New Roman" w:hAnsi="Verdana" w:cs="Arial"/>
+                <w:bCs/>
+                <w:color w:val="000000" w:themeColor="text1"/>
+                <w:sz w:val="20"/>
+                <w:szCs w:val="20"/>
+                <w:lang w:val="fr-CA"/>
+              </w:rPr>
+              <w:t xml:space="preserve"> R' U' L</w:t>
             </w:r>
           </w:p>
           <w:p>
@@ -2009,6 +2138,7 @@
                 <w:szCs w:val="20"/>
                 <w:lang w:eastAsia="en-CA"/>
               </w:rPr>
+              <w:lastRenderedPageBreak/>
               <w:drawing>
                 <wp:inline distT="0" distB="0" distL="0" distR="0" wp14:anchorId="63751C6E" wp14:editId="1ED0A4B8">
                   <wp:extent cx="946150" cy="946150"/>
@@ -2216,6 +2346,7 @@
                 <w:lang w:val="fr-CA"/>
               </w:rPr>
             </w:pPr>
+            <w:proofErr w:type="gramStart"/>
             <w:r>
               <w:rPr>
                 <w:rFonts w:ascii="Verdana" w:eastAsia="Times New Roman" w:hAnsi="Verdana" w:cs="Arial"/>
@@ -2225,7 +2356,19 @@
                 <w:szCs w:val="20"/>
                 <w:lang w:val="fr-CA"/>
               </w:rPr>
-              <w:t>T: Air Canada</w:t>
+              <w:t>T:</w:t>
+            </w:r>
+            <w:proofErr w:type="gramEnd"/>
+            <w:r>
+              <w:rPr>
+                <w:rFonts w:ascii="Verdana" w:eastAsia="Times New Roman" w:hAnsi="Verdana" w:cs="Arial"/>
+                <w:bCs/>
+                <w:color w:val="000000" w:themeColor="text1"/>
+                <w:sz w:val="20"/>
+                <w:szCs w:val="20"/>
+                <w:lang w:val="fr-CA"/>
+              </w:rPr>
+              <w:t xml:space="preserve"> Air Canada</w:t>
             </w:r>
           </w:p>
           <w:p>
@@ -2370,7 +2513,29 @@
                 <w:sz w:val="20"/>
                 <w:szCs w:val="20"/>
               </w:rPr>
-              <w:t>R' U R U' R2 F' U' F U x R U R' U' R2</w:t>
+              <w:t xml:space="preserve">R' U R U' R2 F' U' F U </w:t>
+            </w:r>
+            <w:proofErr w:type="gramStart"/>
+            <w:r>
+              <w:rPr>
+                <w:rFonts w:ascii="Verdana" w:eastAsia="Times New Roman" w:hAnsi="Verdana" w:cs="Arial"/>
+                <w:bCs/>
+                <w:color w:val="000000" w:themeColor="text1"/>
+                <w:sz w:val="20"/>
+                <w:szCs w:val="20"/>
+              </w:rPr>
+              <w:t>x</w:t>
+            </w:r>
+            <w:proofErr w:type="gramEnd"/>
+            <w:r>
+              <w:rPr>
+                <w:rFonts w:ascii="Verdana" w:eastAsia="Times New Roman" w:hAnsi="Verdana" w:cs="Arial"/>
+                <w:bCs/>
+                <w:color w:val="000000" w:themeColor="text1"/>
+                <w:sz w:val="20"/>
+                <w:szCs w:val="20"/>
+              </w:rPr>
+              <w:t xml:space="preserve"> R U R' U' R2</w:t>
             </w:r>
           </w:p>
           <w:p>
@@ -2552,7 +2717,7 @@
                 <w:sz w:val="20"/>
                 <w:szCs w:val="20"/>
               </w:rPr>
-              <w:t>U</w:t>
+              <w:t>u</w:t>
             </w:r>
             <w:r>
               <w:rPr>
@@ -2572,7 +2737,7 @@
                 <w:sz w:val="20"/>
                 <w:szCs w:val="20"/>
               </w:rPr>
-              <w:t>U</w:t>
+              <w:t>u</w:t>
             </w:r>
             <w:r>
               <w:rPr>
@@ -2772,7 +2937,7 @@
                 <w:sz w:val="20"/>
                 <w:szCs w:val="20"/>
               </w:rPr>
-              <w:t>U</w:t>
+              <w:t>u</w:t>
             </w:r>
             <w:r>
               <w:rPr>
@@ -2792,7 +2957,7 @@
                 <w:sz w:val="20"/>
                 <w:szCs w:val="20"/>
               </w:rPr>
-              <w:t>U</w:t>
+              <w:t>u</w:t>
             </w:r>
             <w:r>
               <w:rPr>
@@ -2853,7 +3018,27 @@
                 <w:sz w:val="20"/>
                 <w:szCs w:val="20"/>
               </w:rPr>
-              <w:t>y' l U R' D R U R' D' F r U' r' R U2 l'</w:t>
+              <w:t xml:space="preserve">y' l U R' D R U R' D' F </w:t>
+            </w:r>
+            <w:proofErr w:type="gramStart"/>
+            <w:r>
+              <w:rPr>
+                <w:rFonts w:ascii="Verdana" w:eastAsia="Times New Roman" w:hAnsi="Verdana" w:cs="Helvetica"/>
+                <w:color w:val="000000" w:themeColor="text1"/>
+                <w:sz w:val="20"/>
+                <w:szCs w:val="20"/>
+              </w:rPr>
+              <w:t>r</w:t>
+            </w:r>
+            <w:proofErr w:type="gramEnd"/>
+            <w:r>
+              <w:rPr>
+                <w:rFonts w:ascii="Verdana" w:eastAsia="Times New Roman" w:hAnsi="Verdana" w:cs="Helvetica"/>
+                <w:color w:val="000000" w:themeColor="text1"/>
+                <w:sz w:val="20"/>
+                <w:szCs w:val="20"/>
+              </w:rPr>
+              <w:t xml:space="preserve"> U' r' R U2 l'</w:t>
             </w:r>
           </w:p>
           <w:p>
@@ -3006,7 +3191,7 @@
                 <w:sz w:val="20"/>
                 <w:szCs w:val="20"/>
               </w:rPr>
-              <w:t>U</w:t>
+              <w:t>u</w:t>
             </w:r>
             <w:r>
               <w:rPr>
@@ -3026,7 +3211,7 @@
                 <w:sz w:val="20"/>
                 <w:szCs w:val="20"/>
               </w:rPr>
-              <w:t>U</w:t>
+              <w:t>u</w:t>
             </w:r>
             <w:r>
               <w:rPr>
@@ -3059,19 +3244,7 @@
                 <w:sz w:val="20"/>
                 <w:szCs w:val="20"/>
               </w:rPr>
-              <w:t>y</w:t>
-            </w:r>
-            <w:bookmarkStart w:id="0" w:name="_GoBack"/>
-            <w:bookmarkEnd w:id="0"/>
-            <w:r>
-              <w:rPr>
-                <w:rFonts w:ascii="Verdana" w:eastAsia="Times New Roman" w:hAnsi="Verdana" w:cs="Arial"/>
-                <w:bCs/>
-                <w:color w:val="000000" w:themeColor="text1"/>
-                <w:sz w:val="20"/>
-                <w:szCs w:val="20"/>
-              </w:rPr>
-              <w:t xml:space="preserve">2 </w:t>
+              <w:t xml:space="preserve">y2 </w:t>
             </w:r>
             <w:r>
               <w:rPr>
@@ -3271,7 +3444,7 @@
                 <w:szCs w:val="20"/>
                 <w:lang w:val="fr-CA"/>
               </w:rPr>
-              <w:t>U</w:t>
+              <w:t>u</w:t>
             </w:r>
             <w:r>
               <w:rPr>
@@ -3293,8 +3466,10 @@
                 <w:szCs w:val="20"/>
                 <w:lang w:val="fr-CA"/>
               </w:rPr>
-              <w:t>U</w:t>
-            </w:r>
+              <w:t>u</w:t>
+            </w:r>
+            <w:bookmarkStart w:id="0" w:name="_GoBack"/>
+            <w:bookmarkEnd w:id="0"/>
             <w:r>
               <w:rPr>
                 <w:rFonts w:ascii="Verdana" w:eastAsia="Times New Roman" w:hAnsi="Verdana" w:cs="Arial"/>
@@ -3805,8 +3980,20 @@
                 <w:sz w:val="20"/>
                 <w:szCs w:val="20"/>
               </w:rPr>
-              <w:t>V: Power of Woner</w:t>
-            </w:r>
+              <w:t xml:space="preserve">V: Power of </w:t>
+            </w:r>
+            <w:proofErr w:type="spellStart"/>
+            <w:r>
+              <w:rPr>
+                <w:rFonts w:ascii="Verdana" w:eastAsia="Times New Roman" w:hAnsi="Verdana" w:cs="Arial"/>
+                <w:bCs/>
+                <w:color w:val="000000" w:themeColor="text1"/>
+                <w:sz w:val="20"/>
+                <w:szCs w:val="20"/>
+              </w:rPr>
+              <w:t>Woner</w:t>
+            </w:r>
+            <w:proofErr w:type="spellEnd"/>
           </w:p>
           <w:p>
             <w:pPr>
@@ -3963,13 +4150,10 @@
                 <w:szCs w:val="20"/>
                 <w:lang w:val="fr-CA"/>
               </w:rPr>
-              <w:t>N(a): Eggplant</w:t>
-            </w:r>
-          </w:p>
-          <w:p>
-            <w:pPr>
-              <w:pStyle w:val="NoSpacing"/>
-              <w:jc w:val="center"/>
+              <w:t>N(a</w:t>
+            </w:r>
+            <w:proofErr w:type="gramStart"/>
+            <w:r>
               <w:rPr>
                 <w:rFonts w:ascii="Verdana" w:eastAsia="Times New Roman" w:hAnsi="Verdana" w:cs="Arial"/>
                 <w:bCs/>
@@ -3978,7 +4162,9 @@
                 <w:szCs w:val="20"/>
                 <w:lang w:val="fr-CA"/>
               </w:rPr>
-            </w:pPr>
+              <w:t>):</w:t>
+            </w:r>
+            <w:proofErr w:type="gramEnd"/>
             <w:r>
               <w:rPr>
                 <w:rFonts w:ascii="Verdana" w:eastAsia="Times New Roman" w:hAnsi="Verdana" w:cs="Arial"/>
@@ -3988,6 +4174,44 @@
                 <w:szCs w:val="20"/>
                 <w:lang w:val="fr-CA"/>
               </w:rPr>
+              <w:t xml:space="preserve"> </w:t>
+            </w:r>
+            <w:proofErr w:type="spellStart"/>
+            <w:r>
+              <w:rPr>
+                <w:rFonts w:ascii="Verdana" w:eastAsia="Times New Roman" w:hAnsi="Verdana" w:cs="Arial"/>
+                <w:bCs/>
+                <w:color w:val="000000" w:themeColor="text1"/>
+                <w:sz w:val="20"/>
+                <w:szCs w:val="20"/>
+                <w:lang w:val="fr-CA"/>
+              </w:rPr>
+              <w:t>Eggplant</w:t>
+            </w:r>
+            <w:proofErr w:type="spellEnd"/>
+          </w:p>
+          <w:p>
+            <w:pPr>
+              <w:pStyle w:val="NoSpacing"/>
+              <w:jc w:val="center"/>
+              <w:rPr>
+                <w:rFonts w:ascii="Verdana" w:eastAsia="Times New Roman" w:hAnsi="Verdana" w:cs="Arial"/>
+                <w:bCs/>
+                <w:color w:val="000000" w:themeColor="text1"/>
+                <w:sz w:val="20"/>
+                <w:szCs w:val="20"/>
+                <w:lang w:val="fr-CA"/>
+              </w:rPr>
+            </w:pPr>
+            <w:r>
+              <w:rPr>
+                <w:rFonts w:ascii="Verdana" w:eastAsia="Times New Roman" w:hAnsi="Verdana" w:cs="Arial"/>
+                <w:bCs/>
+                <w:color w:val="000000" w:themeColor="text1"/>
+                <w:sz w:val="20"/>
+                <w:szCs w:val="20"/>
+                <w:lang w:val="fr-CA"/>
+              </w:rPr>
               <w:t>F' R U R' U' R' F R2 F U' R' U' R U F' R'</w:t>
             </w:r>
           </w:p>
@@ -4049,7 +4273,31 @@
                 <w:szCs w:val="20"/>
                 <w:lang w:val="fr-CA"/>
               </w:rPr>
-              <w:t>R U' R' U l U F U' R' F' R U' R U l' U R'</w:t>
+              <w:t xml:space="preserve">R U' R' U l U F U' R' F' R U' R U </w:t>
+            </w:r>
+            <w:proofErr w:type="gramStart"/>
+            <w:r>
+              <w:rPr>
+                <w:rFonts w:ascii="Verdana" w:eastAsia="Times New Roman" w:hAnsi="Verdana" w:cs="Arial"/>
+                <w:bCs/>
+                <w:color w:val="000000" w:themeColor="text1"/>
+                <w:sz w:val="20"/>
+                <w:szCs w:val="20"/>
+                <w:lang w:val="fr-CA"/>
+              </w:rPr>
+              <w:t>l' U</w:t>
+            </w:r>
+            <w:proofErr w:type="gramEnd"/>
+            <w:r>
+              <w:rPr>
+                <w:rFonts w:ascii="Verdana" w:eastAsia="Times New Roman" w:hAnsi="Verdana" w:cs="Arial"/>
+                <w:bCs/>
+                <w:color w:val="000000" w:themeColor="text1"/>
+                <w:sz w:val="20"/>
+                <w:szCs w:val="20"/>
+                <w:lang w:val="fr-CA"/>
+              </w:rPr>
+              <w:t xml:space="preserve"> R'</w:t>
             </w:r>
           </w:p>
         </w:tc>
@@ -4170,7 +4418,29 @@
                 <w:sz w:val="20"/>
                 <w:szCs w:val="20"/>
               </w:rPr>
-              <w:t>R' U R U' R' F' U' F R U R' U R U y R U R'</w:t>
+              <w:t xml:space="preserve">R' U R U' R' F' U' F R U R' U R U </w:t>
+            </w:r>
+            <w:proofErr w:type="gramStart"/>
+            <w:r>
+              <w:rPr>
+                <w:rFonts w:ascii="Verdana" w:eastAsia="Times New Roman" w:hAnsi="Verdana" w:cs="Arial"/>
+                <w:bCs/>
+                <w:color w:val="000000" w:themeColor="text1"/>
+                <w:sz w:val="20"/>
+                <w:szCs w:val="20"/>
+              </w:rPr>
+              <w:t>y</w:t>
+            </w:r>
+            <w:proofErr w:type="gramEnd"/>
+            <w:r>
+              <w:rPr>
+                <w:rFonts w:ascii="Verdana" w:eastAsia="Times New Roman" w:hAnsi="Verdana" w:cs="Arial"/>
+                <w:bCs/>
+                <w:color w:val="000000" w:themeColor="text1"/>
+                <w:sz w:val="20"/>
+                <w:szCs w:val="20"/>
+              </w:rPr>
+              <w:t xml:space="preserve"> R U R'</w:t>
             </w:r>
           </w:p>
           <w:p>
@@ -4250,7 +4520,7 @@
 </file>
 
 <file path=word/endnotes.xml><?xml version="1.0" encoding="utf-8"?>
-<w:endnotes xmlns:wpc="http://schemas.microsoft.com/office/word/2010/wordprocessingCanvas" xmlns:mc="http://schemas.openxmlformats.org/markup-compatibility/2006" xmlns:o="urn:schemas-microsoft-com:office:office" xmlns:r="http://schemas.openxmlformats.org/officeDocument/2006/relationships" xmlns:m="http://schemas.openxmlformats.org/officeDocument/2006/math" xmlns:v="urn:schemas-microsoft-com:vml" xmlns:wp14="http://schemas.microsoft.com/office/word/2010/wordprocessingDrawing" xmlns:wp="http://schemas.openxmlformats.org/drawingml/2006/wordprocessingDrawing" xmlns:w10="urn:schemas-microsoft-com:office:word" xmlns:w="http://schemas.openxmlformats.org/wordprocessingml/2006/main" xmlns:w14="http://schemas.microsoft.com/office/word/2010/wordml" xmlns:w15="http://schemas.microsoft.com/office/word/2012/wordml" xmlns:wpg="http://schemas.microsoft.com/office/word/2010/wordprocessingGroup" xmlns:wpi="http://schemas.microsoft.com/office/word/2010/wordprocessingInk" xmlns:wne="http://schemas.microsoft.com/office/word/2006/wordml" xmlns:wps="http://schemas.microsoft.com/office/word/2010/wordprocessingShape" mc:Ignorable="w14 w15 wp14">
+<w:endnotes xmlns:wpc="http://schemas.microsoft.com/office/word/2010/wordprocessingCanvas" xmlns:cx="http://schemas.microsoft.com/office/drawing/2014/chartex" xmlns:cx1="http://schemas.microsoft.com/office/drawing/2015/9/8/chartex" xmlns:mc="http://schemas.openxmlformats.org/markup-compatibility/2006" xmlns:o="urn:schemas-microsoft-com:office:office" xmlns:r="http://schemas.openxmlformats.org/officeDocument/2006/relationships" xmlns:m="http://schemas.openxmlformats.org/officeDocument/2006/math" xmlns:v="urn:schemas-microsoft-com:vml" xmlns:wp14="http://schemas.microsoft.com/office/word/2010/wordprocessingDrawing" xmlns:wp="http://schemas.openxmlformats.org/drawingml/2006/wordprocessingDrawing" xmlns:w10="urn:schemas-microsoft-com:office:word" xmlns:w="http://schemas.openxmlformats.org/wordprocessingml/2006/main" xmlns:w14="http://schemas.microsoft.com/office/word/2010/wordml" xmlns:w15="http://schemas.microsoft.com/office/word/2012/wordml" xmlns:w16se="http://schemas.microsoft.com/office/word/2015/wordml/symex" xmlns:wpg="http://schemas.microsoft.com/office/word/2010/wordprocessingGroup" xmlns:wpi="http://schemas.microsoft.com/office/word/2010/wordprocessingInk" xmlns:wne="http://schemas.microsoft.com/office/word/2006/wordml" xmlns:wps="http://schemas.microsoft.com/office/word/2010/wordprocessingShape" mc:Ignorable="w14 w15 w16se wp14">
   <w:endnote w:type="separator" w:id="-1">
     <w:p>
       <w:pPr>
@@ -4275,7 +4545,7 @@
 </file>
 
 <file path=word/footer1.xml><?xml version="1.0" encoding="utf-8"?>
-<w:ftr xmlns:wpc="http://schemas.microsoft.com/office/word/2010/wordprocessingCanvas" xmlns:mc="http://schemas.openxmlformats.org/markup-compatibility/2006" xmlns:o="urn:schemas-microsoft-com:office:office" xmlns:r="http://schemas.openxmlformats.org/officeDocument/2006/relationships" xmlns:m="http://schemas.openxmlformats.org/officeDocument/2006/math" xmlns:v="urn:schemas-microsoft-com:vml" xmlns:wp14="http://schemas.microsoft.com/office/word/2010/wordprocessingDrawing" xmlns:wp="http://schemas.openxmlformats.org/drawingml/2006/wordprocessingDrawing" xmlns:w10="urn:schemas-microsoft-com:office:word" xmlns:w="http://schemas.openxmlformats.org/wordprocessingml/2006/main" xmlns:w14="http://schemas.microsoft.com/office/word/2010/wordml" xmlns:w15="http://schemas.microsoft.com/office/word/2012/wordml" xmlns:wpg="http://schemas.microsoft.com/office/word/2010/wordprocessingGroup" xmlns:wpi="http://schemas.microsoft.com/office/word/2010/wordprocessingInk" xmlns:wne="http://schemas.microsoft.com/office/word/2006/wordml" xmlns:wps="http://schemas.microsoft.com/office/word/2010/wordprocessingShape" mc:Ignorable="w14 w15 wp14">
+<w:ftr xmlns:wpc="http://schemas.microsoft.com/office/word/2010/wordprocessingCanvas" xmlns:cx="http://schemas.microsoft.com/office/drawing/2014/chartex" xmlns:cx1="http://schemas.microsoft.com/office/drawing/2015/9/8/chartex" xmlns:mc="http://schemas.openxmlformats.org/markup-compatibility/2006" xmlns:o="urn:schemas-microsoft-com:office:office" xmlns:r="http://schemas.openxmlformats.org/officeDocument/2006/relationships" xmlns:m="http://schemas.openxmlformats.org/officeDocument/2006/math" xmlns:v="urn:schemas-microsoft-com:vml" xmlns:wp14="http://schemas.microsoft.com/office/word/2010/wordprocessingDrawing" xmlns:wp="http://schemas.openxmlformats.org/drawingml/2006/wordprocessingDrawing" xmlns:w10="urn:schemas-microsoft-com:office:word" xmlns:w="http://schemas.openxmlformats.org/wordprocessingml/2006/main" xmlns:w14="http://schemas.microsoft.com/office/word/2010/wordml" xmlns:w15="http://schemas.microsoft.com/office/word/2012/wordml" xmlns:w16se="http://schemas.microsoft.com/office/word/2015/wordml/symex" xmlns:wpg="http://schemas.microsoft.com/office/word/2010/wordprocessingGroup" xmlns:wpi="http://schemas.microsoft.com/office/word/2010/wordprocessingInk" xmlns:wne="http://schemas.microsoft.com/office/word/2006/wordml" xmlns:wps="http://schemas.microsoft.com/office/word/2010/wordprocessingShape" mc:Ignorable="w14 w15 w16se wp14">
   <w:p>
     <w:pPr>
       <w:pStyle w:val="Footer"/>
@@ -4285,7 +4555,7 @@
 </file>
 
 <file path=word/footer2.xml><?xml version="1.0" encoding="utf-8"?>
-<w:ftr xmlns:wpc="http://schemas.microsoft.com/office/word/2010/wordprocessingCanvas" xmlns:mc="http://schemas.openxmlformats.org/markup-compatibility/2006" xmlns:o="urn:schemas-microsoft-com:office:office" xmlns:r="http://schemas.openxmlformats.org/officeDocument/2006/relationships" xmlns:m="http://schemas.openxmlformats.org/officeDocument/2006/math" xmlns:v="urn:schemas-microsoft-com:vml" xmlns:wp14="http://schemas.microsoft.com/office/word/2010/wordprocessingDrawing" xmlns:wp="http://schemas.openxmlformats.org/drawingml/2006/wordprocessingDrawing" xmlns:w10="urn:schemas-microsoft-com:office:word" xmlns:w="http://schemas.openxmlformats.org/wordprocessingml/2006/main" xmlns:w14="http://schemas.microsoft.com/office/word/2010/wordml" xmlns:w15="http://schemas.microsoft.com/office/word/2012/wordml" xmlns:wpg="http://schemas.microsoft.com/office/word/2010/wordprocessingGroup" xmlns:wpi="http://schemas.microsoft.com/office/word/2010/wordprocessingInk" xmlns:wne="http://schemas.microsoft.com/office/word/2006/wordml" xmlns:wps="http://schemas.microsoft.com/office/word/2010/wordprocessingShape" mc:Ignorable="w14 w15 wp14">
+<w:ftr xmlns:wpc="http://schemas.microsoft.com/office/word/2010/wordprocessingCanvas" xmlns:cx="http://schemas.microsoft.com/office/drawing/2014/chartex" xmlns:cx1="http://schemas.microsoft.com/office/drawing/2015/9/8/chartex" xmlns:mc="http://schemas.openxmlformats.org/markup-compatibility/2006" xmlns:o="urn:schemas-microsoft-com:office:office" xmlns:r="http://schemas.openxmlformats.org/officeDocument/2006/relationships" xmlns:m="http://schemas.openxmlformats.org/officeDocument/2006/math" xmlns:v="urn:schemas-microsoft-com:vml" xmlns:wp14="http://schemas.microsoft.com/office/word/2010/wordprocessingDrawing" xmlns:wp="http://schemas.openxmlformats.org/drawingml/2006/wordprocessingDrawing" xmlns:w10="urn:schemas-microsoft-com:office:word" xmlns:w="http://schemas.openxmlformats.org/wordprocessingml/2006/main" xmlns:w14="http://schemas.microsoft.com/office/word/2010/wordml" xmlns:w15="http://schemas.microsoft.com/office/word/2012/wordml" xmlns:w16se="http://schemas.microsoft.com/office/word/2015/wordml/symex" xmlns:wpg="http://schemas.microsoft.com/office/word/2010/wordprocessingGroup" xmlns:wpi="http://schemas.microsoft.com/office/word/2010/wordprocessingInk" xmlns:wne="http://schemas.microsoft.com/office/word/2006/wordml" xmlns:wps="http://schemas.microsoft.com/office/word/2010/wordprocessingShape" mc:Ignorable="w14 w15 w16se wp14">
   <w:p>
     <w:pPr>
       <w:pStyle w:val="Footer"/>
@@ -4295,7 +4565,7 @@
 </file>
 
 <file path=word/footer3.xml><?xml version="1.0" encoding="utf-8"?>
-<w:ftr xmlns:wpc="http://schemas.microsoft.com/office/word/2010/wordprocessingCanvas" xmlns:mc="http://schemas.openxmlformats.org/markup-compatibility/2006" xmlns:o="urn:schemas-microsoft-com:office:office" xmlns:r="http://schemas.openxmlformats.org/officeDocument/2006/relationships" xmlns:m="http://schemas.openxmlformats.org/officeDocument/2006/math" xmlns:v="urn:schemas-microsoft-com:vml" xmlns:wp14="http://schemas.microsoft.com/office/word/2010/wordprocessingDrawing" xmlns:wp="http://schemas.openxmlformats.org/drawingml/2006/wordprocessingDrawing" xmlns:w10="urn:schemas-microsoft-com:office:word" xmlns:w="http://schemas.openxmlformats.org/wordprocessingml/2006/main" xmlns:w14="http://schemas.microsoft.com/office/word/2010/wordml" xmlns:w15="http://schemas.microsoft.com/office/word/2012/wordml" xmlns:wpg="http://schemas.microsoft.com/office/word/2010/wordprocessingGroup" xmlns:wpi="http://schemas.microsoft.com/office/word/2010/wordprocessingInk" xmlns:wne="http://schemas.microsoft.com/office/word/2006/wordml" xmlns:wps="http://schemas.microsoft.com/office/word/2010/wordprocessingShape" mc:Ignorable="w14 w15 wp14">
+<w:ftr xmlns:wpc="http://schemas.microsoft.com/office/word/2010/wordprocessingCanvas" xmlns:cx="http://schemas.microsoft.com/office/drawing/2014/chartex" xmlns:cx1="http://schemas.microsoft.com/office/drawing/2015/9/8/chartex" xmlns:mc="http://schemas.openxmlformats.org/markup-compatibility/2006" xmlns:o="urn:schemas-microsoft-com:office:office" xmlns:r="http://schemas.openxmlformats.org/officeDocument/2006/relationships" xmlns:m="http://schemas.openxmlformats.org/officeDocument/2006/math" xmlns:v="urn:schemas-microsoft-com:vml" xmlns:wp14="http://schemas.microsoft.com/office/word/2010/wordprocessingDrawing" xmlns:wp="http://schemas.openxmlformats.org/drawingml/2006/wordprocessingDrawing" xmlns:w10="urn:schemas-microsoft-com:office:word" xmlns:w="http://schemas.openxmlformats.org/wordprocessingml/2006/main" xmlns:w14="http://schemas.microsoft.com/office/word/2010/wordml" xmlns:w15="http://schemas.microsoft.com/office/word/2012/wordml" xmlns:w16se="http://schemas.microsoft.com/office/word/2015/wordml/symex" xmlns:wpg="http://schemas.microsoft.com/office/word/2010/wordprocessingGroup" xmlns:wpi="http://schemas.microsoft.com/office/word/2010/wordprocessingInk" xmlns:wne="http://schemas.microsoft.com/office/word/2006/wordml" xmlns:wps="http://schemas.microsoft.com/office/word/2010/wordprocessingShape" mc:Ignorable="w14 w15 w16se wp14">
   <w:p>
     <w:pPr>
       <w:pStyle w:val="Footer"/>
@@ -4305,7 +4575,7 @@
 </file>
 
 <file path=word/footnotes.xml><?xml version="1.0" encoding="utf-8"?>
-<w:footnotes xmlns:wpc="http://schemas.microsoft.com/office/word/2010/wordprocessingCanvas" xmlns:mc="http://schemas.openxmlformats.org/markup-compatibility/2006" xmlns:o="urn:schemas-microsoft-com:office:office" xmlns:r="http://schemas.openxmlformats.org/officeDocument/2006/relationships" xmlns:m="http://schemas.openxmlformats.org/officeDocument/2006/math" xmlns:v="urn:schemas-microsoft-com:vml" xmlns:wp14="http://schemas.microsoft.com/office/word/2010/wordprocessingDrawing" xmlns:wp="http://schemas.openxmlformats.org/drawingml/2006/wordprocessingDrawing" xmlns:w10="urn:schemas-microsoft-com:office:word" xmlns:w="http://schemas.openxmlformats.org/wordprocessingml/2006/main" xmlns:w14="http://schemas.microsoft.com/office/word/2010/wordml" xmlns:w15="http://schemas.microsoft.com/office/word/2012/wordml" xmlns:wpg="http://schemas.microsoft.com/office/word/2010/wordprocessingGroup" xmlns:wpi="http://schemas.microsoft.com/office/word/2010/wordprocessingInk" xmlns:wne="http://schemas.microsoft.com/office/word/2006/wordml" xmlns:wps="http://schemas.microsoft.com/office/word/2010/wordprocessingShape" mc:Ignorable="w14 w15 wp14">
+<w:footnotes xmlns:wpc="http://schemas.microsoft.com/office/word/2010/wordprocessingCanvas" xmlns:cx="http://schemas.microsoft.com/office/drawing/2014/chartex" xmlns:cx1="http://schemas.microsoft.com/office/drawing/2015/9/8/chartex" xmlns:mc="http://schemas.openxmlformats.org/markup-compatibility/2006" xmlns:o="urn:schemas-microsoft-com:office:office" xmlns:r="http://schemas.openxmlformats.org/officeDocument/2006/relationships" xmlns:m="http://schemas.openxmlformats.org/officeDocument/2006/math" xmlns:v="urn:schemas-microsoft-com:vml" xmlns:wp14="http://schemas.microsoft.com/office/word/2010/wordprocessingDrawing" xmlns:wp="http://schemas.openxmlformats.org/drawingml/2006/wordprocessingDrawing" xmlns:w10="urn:schemas-microsoft-com:office:word" xmlns:w="http://schemas.openxmlformats.org/wordprocessingml/2006/main" xmlns:w14="http://schemas.microsoft.com/office/word/2010/wordml" xmlns:w15="http://schemas.microsoft.com/office/word/2012/wordml" xmlns:w16se="http://schemas.microsoft.com/office/word/2015/wordml/symex" xmlns:wpg="http://schemas.microsoft.com/office/word/2010/wordprocessingGroup" xmlns:wpi="http://schemas.microsoft.com/office/word/2010/wordprocessingInk" xmlns:wne="http://schemas.microsoft.com/office/word/2006/wordml" xmlns:wps="http://schemas.microsoft.com/office/word/2010/wordprocessingShape" mc:Ignorable="w14 w15 w16se wp14">
   <w:footnote w:type="separator" w:id="-1">
     <w:p>
       <w:pPr>
@@ -4330,7 +4600,7 @@
 </file>
 
 <file path=word/header1.xml><?xml version="1.0" encoding="utf-8"?>
-<w:hdr xmlns:wpc="http://schemas.microsoft.com/office/word/2010/wordprocessingCanvas" xmlns:mc="http://schemas.openxmlformats.org/markup-compatibility/2006" xmlns:o="urn:schemas-microsoft-com:office:office" xmlns:r="http://schemas.openxmlformats.org/officeDocument/2006/relationships" xmlns:m="http://schemas.openxmlformats.org/officeDocument/2006/math" xmlns:v="urn:schemas-microsoft-com:vml" xmlns:wp14="http://schemas.microsoft.com/office/word/2010/wordprocessingDrawing" xmlns:wp="http://schemas.openxmlformats.org/drawingml/2006/wordprocessingDrawing" xmlns:w10="urn:schemas-microsoft-com:office:word" xmlns:w="http://schemas.openxmlformats.org/wordprocessingml/2006/main" xmlns:w14="http://schemas.microsoft.com/office/word/2010/wordml" xmlns:w15="http://schemas.microsoft.com/office/word/2012/wordml" xmlns:wpg="http://schemas.microsoft.com/office/word/2010/wordprocessingGroup" xmlns:wpi="http://schemas.microsoft.com/office/word/2010/wordprocessingInk" xmlns:wne="http://schemas.microsoft.com/office/word/2006/wordml" xmlns:wps="http://schemas.microsoft.com/office/word/2010/wordprocessingShape" mc:Ignorable="w14 w15 wp14">
+<w:hdr xmlns:wpc="http://schemas.microsoft.com/office/word/2010/wordprocessingCanvas" xmlns:cx="http://schemas.microsoft.com/office/drawing/2014/chartex" xmlns:cx1="http://schemas.microsoft.com/office/drawing/2015/9/8/chartex" xmlns:mc="http://schemas.openxmlformats.org/markup-compatibility/2006" xmlns:o="urn:schemas-microsoft-com:office:office" xmlns:r="http://schemas.openxmlformats.org/officeDocument/2006/relationships" xmlns:m="http://schemas.openxmlformats.org/officeDocument/2006/math" xmlns:v="urn:schemas-microsoft-com:vml" xmlns:wp14="http://schemas.microsoft.com/office/word/2010/wordprocessingDrawing" xmlns:wp="http://schemas.openxmlformats.org/drawingml/2006/wordprocessingDrawing" xmlns:w10="urn:schemas-microsoft-com:office:word" xmlns:w="http://schemas.openxmlformats.org/wordprocessingml/2006/main" xmlns:w14="http://schemas.microsoft.com/office/word/2010/wordml" xmlns:w15="http://schemas.microsoft.com/office/word/2012/wordml" xmlns:w16se="http://schemas.microsoft.com/office/word/2015/wordml/symex" xmlns:wpg="http://schemas.microsoft.com/office/word/2010/wordprocessingGroup" xmlns:wpi="http://schemas.microsoft.com/office/word/2010/wordprocessingInk" xmlns:wne="http://schemas.microsoft.com/office/word/2006/wordml" xmlns:wps="http://schemas.microsoft.com/office/word/2010/wordprocessingShape" mc:Ignorable="w14 w15 w16se wp14">
   <w:p>
     <w:pPr>
       <w:pStyle w:val="Header"/>
@@ -4340,7 +4610,7 @@
 </file>
 
 <file path=word/header2.xml><?xml version="1.0" encoding="utf-8"?>
-<w:hdr xmlns:wpc="http://schemas.microsoft.com/office/word/2010/wordprocessingCanvas" xmlns:mc="http://schemas.openxmlformats.org/markup-compatibility/2006" xmlns:o="urn:schemas-microsoft-com:office:office" xmlns:r="http://schemas.openxmlformats.org/officeDocument/2006/relationships" xmlns:m="http://schemas.openxmlformats.org/officeDocument/2006/math" xmlns:v="urn:schemas-microsoft-com:vml" xmlns:wp14="http://schemas.microsoft.com/office/word/2010/wordprocessingDrawing" xmlns:wp="http://schemas.openxmlformats.org/drawingml/2006/wordprocessingDrawing" xmlns:w10="urn:schemas-microsoft-com:office:word" xmlns:w="http://schemas.openxmlformats.org/wordprocessingml/2006/main" xmlns:w14="http://schemas.microsoft.com/office/word/2010/wordml" xmlns:w15="http://schemas.microsoft.com/office/word/2012/wordml" xmlns:wpg="http://schemas.microsoft.com/office/word/2010/wordprocessingGroup" xmlns:wpi="http://schemas.microsoft.com/office/word/2010/wordprocessingInk" xmlns:wne="http://schemas.microsoft.com/office/word/2006/wordml" xmlns:wps="http://schemas.microsoft.com/office/word/2010/wordprocessingShape" mc:Ignorable="w14 w15 wp14">
+<w:hdr xmlns:wpc="http://schemas.microsoft.com/office/word/2010/wordprocessingCanvas" xmlns:cx="http://schemas.microsoft.com/office/drawing/2014/chartex" xmlns:cx1="http://schemas.microsoft.com/office/drawing/2015/9/8/chartex" xmlns:mc="http://schemas.openxmlformats.org/markup-compatibility/2006" xmlns:o="urn:schemas-microsoft-com:office:office" xmlns:r="http://schemas.openxmlformats.org/officeDocument/2006/relationships" xmlns:m="http://schemas.openxmlformats.org/officeDocument/2006/math" xmlns:v="urn:schemas-microsoft-com:vml" xmlns:wp14="http://schemas.microsoft.com/office/word/2010/wordprocessingDrawing" xmlns:wp="http://schemas.openxmlformats.org/drawingml/2006/wordprocessingDrawing" xmlns:w10="urn:schemas-microsoft-com:office:word" xmlns:w="http://schemas.openxmlformats.org/wordprocessingml/2006/main" xmlns:w14="http://schemas.microsoft.com/office/word/2010/wordml" xmlns:w15="http://schemas.microsoft.com/office/word/2012/wordml" xmlns:w16se="http://schemas.microsoft.com/office/word/2015/wordml/symex" xmlns:wpg="http://schemas.microsoft.com/office/word/2010/wordprocessingGroup" xmlns:wpi="http://schemas.microsoft.com/office/word/2010/wordprocessingInk" xmlns:wne="http://schemas.microsoft.com/office/word/2006/wordml" xmlns:wps="http://schemas.microsoft.com/office/word/2010/wordprocessingShape" mc:Ignorable="w14 w15 w16se wp14">
   <w:p>
     <w:pPr>
       <w:pStyle w:val="Header"/>
@@ -4350,7 +4620,7 @@
 </file>
 
 <file path=word/header3.xml><?xml version="1.0" encoding="utf-8"?>
-<w:hdr xmlns:wpc="http://schemas.microsoft.com/office/word/2010/wordprocessingCanvas" xmlns:mc="http://schemas.openxmlformats.org/markup-compatibility/2006" xmlns:o="urn:schemas-microsoft-com:office:office" xmlns:r="http://schemas.openxmlformats.org/officeDocument/2006/relationships" xmlns:m="http://schemas.openxmlformats.org/officeDocument/2006/math" xmlns:v="urn:schemas-microsoft-com:vml" xmlns:wp14="http://schemas.microsoft.com/office/word/2010/wordprocessingDrawing" xmlns:wp="http://schemas.openxmlformats.org/drawingml/2006/wordprocessingDrawing" xmlns:w10="urn:schemas-microsoft-com:office:word" xmlns:w="http://schemas.openxmlformats.org/wordprocessingml/2006/main" xmlns:w14="http://schemas.microsoft.com/office/word/2010/wordml" xmlns:w15="http://schemas.microsoft.com/office/word/2012/wordml" xmlns:wpg="http://schemas.microsoft.com/office/word/2010/wordprocessingGroup" xmlns:wpi="http://schemas.microsoft.com/office/word/2010/wordprocessingInk" xmlns:wne="http://schemas.microsoft.com/office/word/2006/wordml" xmlns:wps="http://schemas.microsoft.com/office/word/2010/wordprocessingShape" mc:Ignorable="w14 w15 wp14">
+<w:hdr xmlns:wpc="http://schemas.microsoft.com/office/word/2010/wordprocessingCanvas" xmlns:cx="http://schemas.microsoft.com/office/drawing/2014/chartex" xmlns:cx1="http://schemas.microsoft.com/office/drawing/2015/9/8/chartex" xmlns:mc="http://schemas.openxmlformats.org/markup-compatibility/2006" xmlns:o="urn:schemas-microsoft-com:office:office" xmlns:r="http://schemas.openxmlformats.org/officeDocument/2006/relationships" xmlns:m="http://schemas.openxmlformats.org/officeDocument/2006/math" xmlns:v="urn:schemas-microsoft-com:vml" xmlns:wp14="http://schemas.microsoft.com/office/word/2010/wordprocessingDrawing" xmlns:wp="http://schemas.openxmlformats.org/drawingml/2006/wordprocessingDrawing" xmlns:w10="urn:schemas-microsoft-com:office:word" xmlns:w="http://schemas.openxmlformats.org/wordprocessingml/2006/main" xmlns:w14="http://schemas.microsoft.com/office/word/2010/wordml" xmlns:w15="http://schemas.microsoft.com/office/word/2012/wordml" xmlns:w16se="http://schemas.microsoft.com/office/word/2015/wordml/symex" xmlns:wpg="http://schemas.microsoft.com/office/word/2010/wordprocessingGroup" xmlns:wpi="http://schemas.microsoft.com/office/word/2010/wordprocessingInk" xmlns:wne="http://schemas.microsoft.com/office/word/2006/wordml" xmlns:wps="http://schemas.microsoft.com/office/word/2010/wordprocessingShape" mc:Ignorable="w14 w15 w16se wp14">
   <w:p>
     <w:pPr>
       <w:pStyle w:val="Header"/>
@@ -4360,8 +4630,8 @@
 </file>
 
 <file path=word/numbering.xml><?xml version="1.0" encoding="utf-8"?>
-<w:numbering xmlns:wpc="http://schemas.microsoft.com/office/word/2010/wordprocessingCanvas" xmlns:mc="http://schemas.openxmlformats.org/markup-compatibility/2006" xmlns:o="urn:schemas-microsoft-com:office:office" xmlns:r="http://schemas.openxmlformats.org/officeDocument/2006/relationships" xmlns:m="http://schemas.openxmlformats.org/officeDocument/2006/math" xmlns:v="urn:schemas-microsoft-com:vml" xmlns:wp14="http://schemas.microsoft.com/office/word/2010/wordprocessingDrawing" xmlns:wp="http://schemas.openxmlformats.org/drawingml/2006/wordprocessingDrawing" xmlns:w10="urn:schemas-microsoft-com:office:word" xmlns:w="http://schemas.openxmlformats.org/wordprocessingml/2006/main" xmlns:w14="http://schemas.microsoft.com/office/word/2010/wordml" xmlns:w15="http://schemas.microsoft.com/office/word/2012/wordml" xmlns:wpg="http://schemas.microsoft.com/office/word/2010/wordprocessingGroup" xmlns:wpi="http://schemas.microsoft.com/office/word/2010/wordprocessingInk" xmlns:wne="http://schemas.microsoft.com/office/word/2006/wordml" xmlns:wps="http://schemas.microsoft.com/office/word/2010/wordprocessingShape" mc:Ignorable="w14 w15 wp14">
-  <w:abstractNum w:abstractNumId="0">
+<w:numbering xmlns:wpc="http://schemas.microsoft.com/office/word/2010/wordprocessingCanvas" xmlns:cx="http://schemas.microsoft.com/office/drawing/2014/chartex" xmlns:cx1="http://schemas.microsoft.com/office/drawing/2015/9/8/chartex" xmlns:mc="http://schemas.openxmlformats.org/markup-compatibility/2006" xmlns:o="urn:schemas-microsoft-com:office:office" xmlns:r="http://schemas.openxmlformats.org/officeDocument/2006/relationships" xmlns:m="http://schemas.openxmlformats.org/officeDocument/2006/math" xmlns:v="urn:schemas-microsoft-com:vml" xmlns:wp14="http://schemas.microsoft.com/office/word/2010/wordprocessingDrawing" xmlns:wp="http://schemas.openxmlformats.org/drawingml/2006/wordprocessingDrawing" xmlns:w10="urn:schemas-microsoft-com:office:word" xmlns:w="http://schemas.openxmlformats.org/wordprocessingml/2006/main" xmlns:w14="http://schemas.microsoft.com/office/word/2010/wordml" xmlns:w15="http://schemas.microsoft.com/office/word/2012/wordml" xmlns:w16se="http://schemas.microsoft.com/office/word/2015/wordml/symex" xmlns:wpg="http://schemas.microsoft.com/office/word/2010/wordprocessingGroup" xmlns:wpi="http://schemas.microsoft.com/office/word/2010/wordprocessingInk" xmlns:wne="http://schemas.microsoft.com/office/word/2006/wordml" xmlns:wps="http://schemas.microsoft.com/office/word/2010/wordprocessingShape" mc:Ignorable="w14 w15 w16se wp14">
+  <w:abstractNum w:abstractNumId="0" w15:restartNumberingAfterBreak="0">
     <w:nsid w:val="52380699"/>
     <w:multiLevelType w:val="multilevel"/>
     <w:tmpl w:val="91BC7AA0"/>
@@ -4517,7 +4787,7 @@
 </file>
 
 <file path=word/styles.xml><?xml version="1.0" encoding="utf-8"?>
-<w:styles xmlns:mc="http://schemas.openxmlformats.org/markup-compatibility/2006" xmlns:r="http://schemas.openxmlformats.org/officeDocument/2006/relationships" xmlns:w="http://schemas.openxmlformats.org/wordprocessingml/2006/main" xmlns:w14="http://schemas.microsoft.com/office/word/2010/wordml" xmlns:w15="http://schemas.microsoft.com/office/word/2012/wordml" mc:Ignorable="w14 w15">
+<w:styles xmlns:mc="http://schemas.openxmlformats.org/markup-compatibility/2006" xmlns:r="http://schemas.openxmlformats.org/officeDocument/2006/relationships" xmlns:w="http://schemas.openxmlformats.org/wordprocessingml/2006/main" xmlns:w14="http://schemas.microsoft.com/office/word/2010/wordml" xmlns:w15="http://schemas.microsoft.com/office/word/2012/wordml" xmlns:w16se="http://schemas.microsoft.com/office/word/2015/wordml/symex" mc:Ignorable="w14 w15 w16se">
   <w:docDefaults>
     <w:rPrDefault>
       <w:rPr>
@@ -4976,7 +5246,6 @@
       <w:spacing w:after="0" w:line="240" w:lineRule="auto"/>
     </w:pPr>
     <w:tblPr>
-      <w:tblInd w:w="0" w:type="dxa"/>
       <w:tblBorders>
         <w:top w:val="single" w:sz="4" w:space="0" w:color="auto"/>
         <w:left w:val="single" w:sz="4" w:space="0" w:color="auto"/>
@@ -4985,12 +5254,6 @@
         <w:insideH w:val="single" w:sz="4" w:space="0" w:color="auto"/>
         <w:insideV w:val="single" w:sz="4" w:space="0" w:color="auto"/>
       </w:tblBorders>
-      <w:tblCellMar>
-        <w:top w:w="0" w:type="dxa"/>
-        <w:left w:w="108" w:type="dxa"/>
-        <w:bottom w:w="0" w:type="dxa"/>
-        <w:right w:w="108" w:type="dxa"/>
-      </w:tblCellMar>
     </w:tblPr>
   </w:style>
   <w:style w:type="paragraph" w:styleId="NoSpacing">
@@ -5454,7 +5717,7 @@
 </file>
 
 <file path=customXml/itemProps1.xml><?xml version="1.0" encoding="utf-8"?>
-<ds:datastoreItem xmlns:ds="http://schemas.openxmlformats.org/officeDocument/2006/customXml" ds:itemID="{8F8006E0-08E9-499A-9824-A961FB40725D}">
+<ds:datastoreItem xmlns:ds="http://schemas.openxmlformats.org/officeDocument/2006/customXml" ds:itemID="{5F6E70E8-3EFA-4DD1-B4DE-631469FEAC7B}">
   <ds:schemaRefs>
     <ds:schemaRef ds:uri="http://schemas.openxmlformats.org/officeDocument/2006/bibliography"/>
   </ds:schemaRefs>

</xml_diff>